<commit_message>
* reviewed Title, Introduction
</commit_message>
<xml_diff>
--- a/Записка.docx
+++ b/Записка.docx
@@ -1,46 +1,28 @@
 
 <file path=word/document.xml><?xml version="1.0" encoding="utf-8"?>
-<w:document xmlns:wpc="http://schemas.microsoft.com/office/word/2010/wordprocessingCanvas" xmlns:mc="http://schemas.openxmlformats.org/markup-compatibility/2006" xmlns:o="urn:schemas-microsoft-com:office:office" xmlns:r="http://schemas.openxmlformats.org/officeDocument/2006/relationships" xmlns:m="http://schemas.openxmlformats.org/officeDocument/2006/math" xmlns:v="urn:schemas-microsoft-com:vml" xmlns:wp14="http://schemas.microsoft.com/office/word/2010/wordprocessingDrawing" xmlns:wp="http://schemas.openxmlformats.org/drawingml/2006/wordprocessingDrawing" xmlns:w10="urn:schemas-microsoft-com:office:word" xmlns:w="http://schemas.openxmlformats.org/wordprocessingml/2006/main" xmlns:w14="http://schemas.microsoft.com/office/word/2010/wordml" xmlns:w15="http://schemas.microsoft.com/office/word/2012/wordml" xmlns:wpg="http://schemas.microsoft.com/office/word/2010/wordprocessingGroup" xmlns:wpi="http://schemas.microsoft.com/office/word/2010/wordprocessingInk" xmlns:wne="http://schemas.microsoft.com/office/word/2006/wordml" xmlns:wps="http://schemas.microsoft.com/office/word/2010/wordprocessingShape" mc:Ignorable="w14 w15 wp14">
+<w:document xmlns:wpc="http://schemas.microsoft.com/office/word/2010/wordprocessingCanvas" xmlns:cx="http://schemas.microsoft.com/office/drawing/2014/chartex" xmlns:mc="http://schemas.openxmlformats.org/markup-compatibility/2006" xmlns:o="urn:schemas-microsoft-com:office:office" xmlns:r="http://schemas.openxmlformats.org/officeDocument/2006/relationships" xmlns:m="http://schemas.openxmlformats.org/officeDocument/2006/math" xmlns:v="urn:schemas-microsoft-com:vml" xmlns:wp14="http://schemas.microsoft.com/office/word/2010/wordprocessingDrawing" xmlns:wp="http://schemas.openxmlformats.org/drawingml/2006/wordprocessingDrawing" xmlns:w10="urn:schemas-microsoft-com:office:word" xmlns:w="http://schemas.openxmlformats.org/wordprocessingml/2006/main" xmlns:w14="http://schemas.microsoft.com/office/word/2010/wordml" xmlns:w15="http://schemas.microsoft.com/office/word/2012/wordml" xmlns:w16se="http://schemas.microsoft.com/office/word/2015/wordml/symex" xmlns:wpg="http://schemas.microsoft.com/office/word/2010/wordprocessingGroup" xmlns:wpi="http://schemas.microsoft.com/office/word/2010/wordprocessingInk" xmlns:wne="http://schemas.microsoft.com/office/word/2006/wordml" xmlns:wps="http://schemas.microsoft.com/office/word/2010/wordprocessingShape" mc:Ignorable="w14 w15 w16se wp14">
   <w:body>
     <w:p>
       <w:pPr>
         <w:jc w:val="center"/>
-        <w:rPr>
-          <w:lang w:val="az-Latn-AZ"/>
-        </w:rPr>
-      </w:pPr>
-      <w:r>
-        <w:rPr>
-          <w:lang w:val="az-Latn-AZ"/>
-        </w:rPr>
+      </w:pPr>
+      <w:r>
         <w:t>Министерство образования Республики Беларусь</w:t>
       </w:r>
     </w:p>
     <w:p>
       <w:pPr>
         <w:jc w:val="center"/>
-        <w:rPr>
-          <w:lang w:val="az-Latn-AZ"/>
-        </w:rPr>
-      </w:pPr>
-      <w:r>
-        <w:rPr>
-          <w:lang w:val="az-Latn-AZ"/>
-        </w:rPr>
+      </w:pPr>
+      <w:r>
         <w:t>Учреждение образования</w:t>
       </w:r>
     </w:p>
     <w:p>
       <w:pPr>
         <w:jc w:val="center"/>
-        <w:rPr>
-          <w:lang w:val="az-Latn-AZ"/>
-        </w:rPr>
-      </w:pPr>
-      <w:r>
-        <w:rPr>
-          <w:lang w:val="az-Latn-AZ"/>
-        </w:rPr>
+      </w:pPr>
+      <w:r>
         <w:t>БЕЛОРУССКИЙ ГОСУДАРСТВЕННЫЙ УНИВЕРСИТЕТ</w:t>
       </w:r>
     </w:p>
@@ -49,9 +31,6 @@
         <w:jc w:val="center"/>
       </w:pPr>
       <w:r>
-        <w:rPr>
-          <w:lang w:val="az-Latn-AZ"/>
-        </w:rPr>
         <w:t>ИНФОРМАТИКИ И РАДИОЭЛЕКТРОНИКИ</w:t>
       </w:r>
     </w:p>
@@ -59,12 +38,18 @@
       <w:pPr>
         <w:jc w:val="center"/>
       </w:pPr>
-      <w:r>
-        <w:rPr>
-          <w:lang w:val="az-Latn-AZ"/>
-        </w:rPr>
+      <w:commentRangeStart w:id="0"/>
+      <w:r>
         <w:t xml:space="preserve">Кафедра </w:t>
       </w:r>
+      <w:commentRangeEnd w:id="0"/>
+      <w:r>
+        <w:rPr>
+          <w:rStyle w:val="a5"/>
+          <w:rFonts w:cs="Times New Roman"/>
+        </w:rPr>
+        <w:commentReference w:id="0"/>
+      </w:r>
       <w:r>
         <w:t>ЭВМ</w:t>
       </w:r>
@@ -138,19 +123,8 @@
         <w:spacing w:line="360" w:lineRule="auto"/>
         <w:jc w:val="center"/>
       </w:pPr>
-      <w:proofErr w:type="gramStart"/>
-      <w:r>
-        <w:t>к</w:t>
-      </w:r>
-      <w:proofErr w:type="gramEnd"/>
-      <w:r>
-        <w:t xml:space="preserve"> </w:t>
-      </w:r>
-      <w:r>
-        <w:t>курсовому проекту</w:t>
-      </w:r>
-      <w:r>
-        <w:t xml:space="preserve"> на тему:</w:t>
+      <w:r>
+        <w:t>к курсовому проекту на тему:</w:t>
       </w:r>
     </w:p>
     <w:p>
@@ -217,13 +191,15 @@
         <w:jc w:val="right"/>
       </w:pPr>
       <w:r>
-        <w:t>Студент: гр.444601</w:t>
-      </w:r>
-      <w:r>
-        <w:t xml:space="preserve"> </w:t>
-      </w:r>
-      <w:r>
-        <w:t>Вашкевич А. С.</w:t>
+        <w:t xml:space="preserve">Студент: гр.444601 </w:t>
+      </w:r>
+      <w:proofErr w:type="spellStart"/>
+      <w:r>
+        <w:t>Вашкевич</w:t>
+      </w:r>
+      <w:proofErr w:type="spellEnd"/>
+      <w:r>
+        <w:t xml:space="preserve"> А. С.</w:t>
       </w:r>
     </w:p>
     <w:p>
@@ -233,15 +209,7 @@
         <w:jc w:val="right"/>
       </w:pPr>
       <w:r>
-        <w:t xml:space="preserve">Руководитель: </w:t>
-      </w:r>
-      <w:proofErr w:type="spellStart"/>
-      <w:r>
-        <w:t>Кучук</w:t>
-      </w:r>
-      <w:proofErr w:type="spellEnd"/>
-      <w:r>
-        <w:t xml:space="preserve"> С. А.</w:t>
+        <w:t>Руководитель: Кучук С. А.</w:t>
       </w:r>
     </w:p>
     <w:p>
@@ -303,6 +271,7 @@
           <w:szCs w:val="32"/>
         </w:rPr>
       </w:pPr>
+      <w:commentRangeStart w:id="1"/>
       <w:r>
         <w:rPr>
           <w:rFonts w:cs="Times New Roman"/>
@@ -314,8 +283,14 @@
         <w:lastRenderedPageBreak/>
         <w:t>ВВЕДЕНИЕ</w:t>
       </w:r>
-      <w:bookmarkStart w:id="0" w:name="_GoBack"/>
-      <w:bookmarkEnd w:id="0"/>
+      <w:commentRangeEnd w:id="1"/>
+      <w:r>
+        <w:rPr>
+          <w:rStyle w:val="a5"/>
+          <w:rFonts w:cs="Times New Roman"/>
+        </w:rPr>
+        <w:commentReference w:id="1"/>
+      </w:r>
     </w:p>
     <w:p>
       <w:pPr>
@@ -351,7 +326,32 @@
           <w:bCs/>
           <w:szCs w:val="32"/>
         </w:rPr>
-        <w:t>ное средство обмена сообщениями, в котором будет возможность авторизоваться. В</w:t>
+        <w:t>ное средство обмена сообщениями</w:t>
+      </w:r>
+      <w:commentRangeStart w:id="2"/>
+      <w:r>
+        <w:rPr>
+          <w:rFonts w:cs="Times New Roman"/>
+          <w:bCs/>
+          <w:szCs w:val="32"/>
+        </w:rPr>
+        <w:t>, в котором будет возможность авторизоваться</w:t>
+      </w:r>
+      <w:commentRangeEnd w:id="2"/>
+      <w:r>
+        <w:rPr>
+          <w:rStyle w:val="a5"/>
+          <w:rFonts w:cs="Times New Roman"/>
+        </w:rPr>
+        <w:commentReference w:id="2"/>
+      </w:r>
+      <w:r>
+        <w:rPr>
+          <w:rFonts w:cs="Times New Roman"/>
+          <w:bCs/>
+          <w:szCs w:val="32"/>
+        </w:rPr>
+        <w:t>. В</w:t>
       </w:r>
       <w:r>
         <w:rPr>
@@ -438,26 +438,8 @@
           <w:rFonts w:cs="Times New Roman"/>
           <w:bCs/>
           <w:szCs w:val="32"/>
-          <w:lang w:val="en-US"/>
-        </w:rPr>
-        <w:t>MS</w:t>
-      </w:r>
-      <w:r>
-        <w:rPr>
-          <w:rFonts w:cs="Times New Roman"/>
-          <w:bCs/>
-          <w:szCs w:val="32"/>
-        </w:rPr>
-        <w:t xml:space="preserve"> </w:t>
-      </w:r>
-      <w:r>
-        <w:rPr>
-          <w:rFonts w:cs="Times New Roman"/>
-          <w:bCs/>
-          <w:szCs w:val="32"/>
-          <w:lang w:val="en-US"/>
-        </w:rPr>
-        <w:t>SQL</w:t>
+        </w:rPr>
+        <w:t>MS SQL</w:t>
       </w:r>
       <w:r>
         <w:rPr>
@@ -566,15 +548,7 @@
           <w:bCs/>
           <w:szCs w:val="32"/>
         </w:rPr>
-        <w:t xml:space="preserve">Третье положительное качество мессенджеров – это разнообразный контент: можно </w:t>
-      </w:r>
-      <w:r>
-        <w:rPr>
-          <w:rFonts w:cs="Times New Roman"/>
-          <w:bCs/>
-          <w:szCs w:val="32"/>
-        </w:rPr>
-        <w:t xml:space="preserve">пересылать не только текст, но и фото, видео, </w:t>
+        <w:t xml:space="preserve">Третье положительное качество мессенджеров – это разнообразный контент: можно пересылать не только текст, но и фото, видео, </w:t>
       </w:r>
       <w:proofErr w:type="spellStart"/>
       <w:r>
@@ -635,6 +609,30 @@
           <w:bCs/>
           <w:szCs w:val="32"/>
         </w:rPr>
+        <w:t xml:space="preserve"> для консультации клиентов</w:t>
+      </w:r>
+      <w:r>
+        <w:rPr>
+          <w:rFonts w:cs="Times New Roman"/>
+          <w:bCs/>
+          <w:szCs w:val="32"/>
+        </w:rPr>
+        <w:t>,</w:t>
+      </w:r>
+      <w:r>
+        <w:rPr>
+          <w:rFonts w:cs="Times New Roman"/>
+          <w:bCs/>
+          <w:szCs w:val="32"/>
+        </w:rPr>
+        <w:t xml:space="preserve"> приема товаров или, к примеру, для записи на прием.</w:t>
+      </w:r>
+      <w:r>
+        <w:rPr>
+          <w:rFonts w:cs="Times New Roman"/>
+          <w:bCs/>
+          <w:szCs w:val="32"/>
+        </w:rPr>
         <w:t xml:space="preserve"> </w:t>
       </w:r>
       <w:r>
@@ -643,23 +641,7 @@
           <w:bCs/>
           <w:szCs w:val="32"/>
         </w:rPr>
-        <w:t>для консультации клиентов</w:t>
-      </w:r>
-      <w:r>
-        <w:rPr>
-          <w:rFonts w:cs="Times New Roman"/>
-          <w:bCs/>
-          <w:szCs w:val="32"/>
-        </w:rPr>
-        <w:t>,</w:t>
-      </w:r>
-      <w:r>
-        <w:rPr>
-          <w:rFonts w:cs="Times New Roman"/>
-          <w:bCs/>
-          <w:szCs w:val="32"/>
-        </w:rPr>
-        <w:t xml:space="preserve"> приема товаров или, к примеру, для записи на прием.</w:t>
+        <w:t>В маркетинге</w:t>
       </w:r>
       <w:r>
         <w:rPr>
@@ -675,22 +657,6 @@
           <w:bCs/>
           <w:szCs w:val="32"/>
         </w:rPr>
-        <w:t>В маркетинге</w:t>
-      </w:r>
-      <w:r>
-        <w:rPr>
-          <w:rFonts w:cs="Times New Roman"/>
-          <w:bCs/>
-          <w:szCs w:val="32"/>
-        </w:rPr>
-        <w:t xml:space="preserve"> </w:t>
-      </w:r>
-      <w:r>
-        <w:rPr>
-          <w:rFonts w:cs="Times New Roman"/>
-          <w:bCs/>
-          <w:szCs w:val="32"/>
-        </w:rPr>
         <w:t xml:space="preserve">или </w:t>
       </w:r>
       <w:r>
@@ -731,15 +697,7 @@
           <w:bCs/>
           <w:szCs w:val="32"/>
         </w:rPr>
-        <w:t>средство для консультаций или бронирования. Так же т</w:t>
-      </w:r>
-      <w:r>
-        <w:rPr>
-          <w:rFonts w:cs="Times New Roman"/>
-          <w:bCs/>
-          <w:szCs w:val="32"/>
-        </w:rPr>
-        <w:t>елеком-компании и операторы связи могут организовать информирование абонентов о балансе через мессенджеры и сэкономить на СМС-рассылке.</w:t>
+        <w:t>средство для консультаций или бронирования. Так же телеком-компании и операторы связи могут организовать информирование абонентов о балансе через мессенджеры и сэкономить на СМС-рассылке.</w:t>
       </w:r>
       <w:r>
         <w:rPr>
@@ -800,15 +758,16 @@
         </w:rPr>
         <w:t xml:space="preserve"> аналогов данного средства: </w:t>
       </w:r>
-      <w:r>
-        <w:rPr>
-          <w:rFonts w:cs="Times New Roman"/>
-          <w:bCs/>
-          <w:szCs w:val="32"/>
-          <w:lang w:val="en-US"/>
+      <w:proofErr w:type="spellStart"/>
+      <w:r>
+        <w:rPr>
+          <w:rFonts w:cs="Times New Roman"/>
+          <w:bCs/>
+          <w:szCs w:val="32"/>
         </w:rPr>
         <w:t>Skype</w:t>
       </w:r>
+      <w:proofErr w:type="spellEnd"/>
       <w:r>
         <w:rPr>
           <w:rFonts w:cs="Times New Roman"/>
@@ -887,6 +846,24 @@
           <w:bCs/>
           <w:szCs w:val="32"/>
         </w:rPr>
+        <w:t xml:space="preserve"> и многие другие. Например, в </w:t>
+      </w:r>
+      <w:proofErr w:type="spellStart"/>
+      <w:r>
+        <w:rPr>
+          <w:rFonts w:cs="Times New Roman"/>
+          <w:bCs/>
+          <w:szCs w:val="32"/>
+        </w:rPr>
+        <w:t>Skype</w:t>
+      </w:r>
+      <w:proofErr w:type="spellEnd"/>
+      <w:r>
+        <w:rPr>
+          <w:rFonts w:cs="Times New Roman"/>
+          <w:bCs/>
+          <w:szCs w:val="32"/>
+        </w:rPr>
         <w:t xml:space="preserve"> </w:t>
       </w:r>
       <w:r>
@@ -895,168 +872,162 @@
           <w:bCs/>
           <w:szCs w:val="32"/>
         </w:rPr>
-        <w:t xml:space="preserve">и многие другие. Например, в </w:t>
-      </w:r>
-      <w:r>
-        <w:rPr>
-          <w:rFonts w:cs="Times New Roman"/>
-          <w:bCs/>
-          <w:szCs w:val="32"/>
-          <w:lang w:val="en-US"/>
+        <w:t xml:space="preserve">для пользователя </w:t>
+      </w:r>
+      <w:r>
+        <w:rPr>
+          <w:rFonts w:cs="Times New Roman"/>
+          <w:bCs/>
+          <w:szCs w:val="32"/>
+        </w:rPr>
+        <w:t xml:space="preserve">представлена возможность </w:t>
+      </w:r>
+      <w:r>
+        <w:rPr>
+          <w:rFonts w:cs="Times New Roman"/>
+          <w:bCs/>
+          <w:szCs w:val="32"/>
+        </w:rPr>
+        <w:t xml:space="preserve">не только обмена сообщениями, но и возможности звонков, </w:t>
+      </w:r>
+      <w:proofErr w:type="spellStart"/>
+      <w:r>
+        <w:rPr>
+          <w:rFonts w:cs="Times New Roman"/>
+          <w:bCs/>
+          <w:szCs w:val="32"/>
+        </w:rPr>
+        <w:t>видеозвонков</w:t>
+      </w:r>
+      <w:proofErr w:type="spellEnd"/>
+      <w:r>
+        <w:rPr>
+          <w:rFonts w:cs="Times New Roman"/>
+          <w:bCs/>
+          <w:szCs w:val="32"/>
+        </w:rPr>
+        <w:t xml:space="preserve"> как между абонентами, так и групповые</w:t>
+      </w:r>
+      <w:r>
+        <w:rPr>
+          <w:rFonts w:cs="Times New Roman"/>
+          <w:bCs/>
+          <w:szCs w:val="32"/>
+        </w:rPr>
+        <w:t xml:space="preserve">, переадресация звонков, а также звонки на мобильные и стационарные телефоны. </w:t>
+      </w:r>
+      <w:proofErr w:type="gramStart"/>
+      <w:r>
+        <w:rPr>
+          <w:rFonts w:cs="Times New Roman"/>
+          <w:bCs/>
+          <w:szCs w:val="32"/>
+        </w:rPr>
+        <w:t>Помимо этого</w:t>
+      </w:r>
+      <w:proofErr w:type="gramEnd"/>
+      <w:r>
+        <w:rPr>
+          <w:rFonts w:cs="Times New Roman"/>
+          <w:bCs/>
+          <w:szCs w:val="32"/>
+        </w:rPr>
+        <w:t xml:space="preserve"> существует отправка сообщений, которые можно видеть и слышать,</w:t>
+      </w:r>
+      <w:r>
+        <w:rPr>
+          <w:rFonts w:cs="Times New Roman"/>
+          <w:bCs/>
+          <w:szCs w:val="32"/>
+        </w:rPr>
+        <w:t xml:space="preserve"> </w:t>
+      </w:r>
+      <w:proofErr w:type="spellStart"/>
+      <w:r>
+        <w:rPr>
+          <w:rFonts w:cs="Times New Roman"/>
+          <w:bCs/>
+          <w:szCs w:val="32"/>
+        </w:rPr>
+        <w:t>смайлов</w:t>
+      </w:r>
+      <w:proofErr w:type="spellEnd"/>
+      <w:r>
+        <w:rPr>
+          <w:rFonts w:cs="Times New Roman"/>
+          <w:bCs/>
+          <w:szCs w:val="32"/>
+        </w:rPr>
+        <w:t xml:space="preserve"> и </w:t>
+      </w:r>
+      <w:proofErr w:type="spellStart"/>
+      <w:r>
+        <w:rPr>
+          <w:rFonts w:cs="Times New Roman"/>
+          <w:bCs/>
+          <w:szCs w:val="32"/>
+        </w:rPr>
+        <w:t>э</w:t>
+      </w:r>
+      <w:r>
+        <w:rPr>
+          <w:rFonts w:cs="Times New Roman"/>
+          <w:bCs/>
+          <w:szCs w:val="32"/>
+        </w:rPr>
+        <w:t>модзи</w:t>
+      </w:r>
+      <w:proofErr w:type="spellEnd"/>
+      <w:r>
+        <w:rPr>
+          <w:rFonts w:cs="Times New Roman"/>
+          <w:bCs/>
+          <w:szCs w:val="32"/>
+        </w:rPr>
+        <w:t>,</w:t>
+      </w:r>
+      <w:r>
+        <w:rPr>
+          <w:rFonts w:cs="Times New Roman"/>
+          <w:bCs/>
+          <w:szCs w:val="32"/>
+        </w:rPr>
+        <w:t xml:space="preserve"> контактных данных, </w:t>
+      </w:r>
+      <w:r>
+        <w:rPr>
+          <w:rFonts w:cs="Times New Roman"/>
+          <w:bCs/>
+          <w:szCs w:val="32"/>
+        </w:rPr>
+        <w:t xml:space="preserve">голосовой почты, </w:t>
+      </w:r>
+      <w:r>
+        <w:rPr>
+          <w:rFonts w:cs="Times New Roman"/>
+          <w:bCs/>
+          <w:szCs w:val="32"/>
+        </w:rPr>
+        <w:t>файлов</w:t>
+      </w:r>
+      <w:r>
+        <w:rPr>
+          <w:rFonts w:cs="Times New Roman"/>
+          <w:bCs/>
+          <w:szCs w:val="32"/>
+        </w:rPr>
+        <w:t xml:space="preserve">. В </w:t>
+      </w:r>
+      <w:proofErr w:type="spellStart"/>
+      <w:r>
+        <w:rPr>
+          <w:rFonts w:cs="Times New Roman"/>
+          <w:bCs/>
+          <w:szCs w:val="32"/>
         </w:rPr>
         <w:t>Skype</w:t>
       </w:r>
-      <w:r>
-        <w:rPr>
-          <w:rFonts w:cs="Times New Roman"/>
-          <w:bCs/>
-          <w:szCs w:val="32"/>
-        </w:rPr>
-        <w:t xml:space="preserve"> </w:t>
-      </w:r>
-      <w:r>
-        <w:rPr>
-          <w:rFonts w:cs="Times New Roman"/>
-          <w:bCs/>
-          <w:szCs w:val="32"/>
-        </w:rPr>
-        <w:t xml:space="preserve">для пользователя </w:t>
-      </w:r>
-      <w:r>
-        <w:rPr>
-          <w:rFonts w:cs="Times New Roman"/>
-          <w:bCs/>
-          <w:szCs w:val="32"/>
-        </w:rPr>
-        <w:t xml:space="preserve">представлена возможность </w:t>
-      </w:r>
-      <w:r>
-        <w:rPr>
-          <w:rFonts w:cs="Times New Roman"/>
-          <w:bCs/>
-          <w:szCs w:val="32"/>
-        </w:rPr>
-        <w:t xml:space="preserve">не только обмена сообщениями, но и возможности звонков, </w:t>
-      </w:r>
-      <w:proofErr w:type="spellStart"/>
-      <w:r>
-        <w:rPr>
-          <w:rFonts w:cs="Times New Roman"/>
-          <w:bCs/>
-          <w:szCs w:val="32"/>
-        </w:rPr>
-        <w:t>видеозвонков</w:t>
-      </w:r>
       <w:proofErr w:type="spellEnd"/>
-      <w:r>
-        <w:rPr>
-          <w:rFonts w:cs="Times New Roman"/>
-          <w:bCs/>
-          <w:szCs w:val="32"/>
-        </w:rPr>
-        <w:t xml:space="preserve"> как между абонентами, так и групповые</w:t>
-      </w:r>
-      <w:r>
-        <w:rPr>
-          <w:rFonts w:cs="Times New Roman"/>
-          <w:bCs/>
-          <w:szCs w:val="32"/>
-        </w:rPr>
-        <w:t>, переадресация звонков, а также звонки на мобильные и стационарные телефоны. Помимо этого существует отправка сообщений, которые можно видеть и слышать,</w:t>
-      </w:r>
-      <w:r>
-        <w:rPr>
-          <w:rFonts w:cs="Times New Roman"/>
-          <w:bCs/>
-          <w:szCs w:val="32"/>
-        </w:rPr>
-        <w:t xml:space="preserve"> </w:t>
-      </w:r>
-      <w:proofErr w:type="spellStart"/>
-      <w:r>
-        <w:rPr>
-          <w:rFonts w:cs="Times New Roman"/>
-          <w:bCs/>
-          <w:szCs w:val="32"/>
-        </w:rPr>
-        <w:t>смайлов</w:t>
-      </w:r>
-      <w:proofErr w:type="spellEnd"/>
-      <w:r>
-        <w:rPr>
-          <w:rFonts w:cs="Times New Roman"/>
-          <w:bCs/>
-          <w:szCs w:val="32"/>
-        </w:rPr>
-        <w:t xml:space="preserve"> и </w:t>
-      </w:r>
-      <w:proofErr w:type="spellStart"/>
-      <w:r>
-        <w:rPr>
-          <w:rFonts w:cs="Times New Roman"/>
-          <w:bCs/>
-          <w:szCs w:val="32"/>
-        </w:rPr>
-        <w:t>э</w:t>
-      </w:r>
-      <w:r>
-        <w:rPr>
-          <w:rFonts w:cs="Times New Roman"/>
-          <w:bCs/>
-          <w:szCs w:val="32"/>
-        </w:rPr>
-        <w:t>модзи</w:t>
-      </w:r>
-      <w:proofErr w:type="spellEnd"/>
-      <w:r>
-        <w:rPr>
-          <w:rFonts w:cs="Times New Roman"/>
-          <w:bCs/>
-          <w:szCs w:val="32"/>
-        </w:rPr>
-        <w:t>,</w:t>
-      </w:r>
-      <w:r>
-        <w:rPr>
-          <w:rFonts w:cs="Times New Roman"/>
-          <w:bCs/>
-          <w:szCs w:val="32"/>
-        </w:rPr>
-        <w:t xml:space="preserve"> контактных данных, </w:t>
-      </w:r>
-      <w:r>
-        <w:rPr>
-          <w:rFonts w:cs="Times New Roman"/>
-          <w:bCs/>
-          <w:szCs w:val="32"/>
-        </w:rPr>
-        <w:t xml:space="preserve">голосовой почты, </w:t>
-      </w:r>
-      <w:r>
-        <w:rPr>
-          <w:rFonts w:cs="Times New Roman"/>
-          <w:bCs/>
-          <w:szCs w:val="32"/>
-        </w:rPr>
-        <w:t>файлов</w:t>
-      </w:r>
-      <w:r>
-        <w:rPr>
-          <w:rFonts w:cs="Times New Roman"/>
-          <w:bCs/>
-          <w:szCs w:val="32"/>
-        </w:rPr>
-        <w:t xml:space="preserve">. В </w:t>
-      </w:r>
-      <w:r>
-        <w:rPr>
-          <w:rFonts w:cs="Times New Roman"/>
-          <w:bCs/>
-          <w:szCs w:val="32"/>
-          <w:lang w:val="en-US"/>
-        </w:rPr>
-        <w:t>Skype</w:t>
-      </w:r>
       <w:r>
         <w:rPr>
           <w:rFonts w:cs="Times New Roman"/>
@@ -1126,47 +1097,7 @@
           <w:bCs/>
           <w:szCs w:val="32"/>
         </w:rPr>
-        <w:t xml:space="preserve"> </w:t>
-      </w:r>
-      <w:r>
-        <w:rPr>
-          <w:rFonts w:cs="Times New Roman"/>
-          <w:bCs/>
-          <w:szCs w:val="32"/>
-        </w:rPr>
-        <w:t>распространять информационные материалы, участвовать в разговорах и создавать публичные чаты с участием других пользователей</w:t>
-      </w:r>
-      <w:r>
-        <w:rPr>
-          <w:rFonts w:cs="Times New Roman"/>
-          <w:bCs/>
-          <w:szCs w:val="32"/>
-        </w:rPr>
-        <w:t xml:space="preserve">, </w:t>
-      </w:r>
-      <w:r>
-        <w:rPr>
-          <w:rFonts w:cs="Times New Roman"/>
-          <w:bCs/>
-          <w:szCs w:val="32"/>
-        </w:rPr>
-        <w:t>а также обеспечивает возможность знакомитьс</w:t>
-      </w:r>
-      <w:r>
-        <w:rPr>
-          <w:rFonts w:cs="Times New Roman"/>
-          <w:bCs/>
-          <w:szCs w:val="32"/>
-        </w:rPr>
-        <w:t>я с содержанием того или иного п</w:t>
-      </w:r>
-      <w:r>
-        <w:rPr>
-          <w:rFonts w:cs="Times New Roman"/>
-          <w:bCs/>
-          <w:szCs w:val="32"/>
-        </w:rPr>
-        <w:t xml:space="preserve">убличного чата и просматривать все </w:t>
+        <w:t xml:space="preserve"> распространять информационные материалы, участвовать в разговорах и создавать публичные чаты с участием других пользователей, а также обеспечивает возможность знакомиться с содержанием того или иного публичного чата и просматривать все </w:t>
       </w:r>
       <w:r>
         <w:rPr>
@@ -1175,15 +1106,7 @@
           <w:szCs w:val="32"/>
         </w:rPr>
         <w:lastRenderedPageBreak/>
-        <w:t>представленные в нём информационные материалы</w:t>
-      </w:r>
-      <w:r>
-        <w:rPr>
-          <w:rFonts w:cs="Times New Roman"/>
-          <w:bCs/>
-          <w:szCs w:val="32"/>
-        </w:rPr>
-        <w:t xml:space="preserve">. Также </w:t>
+        <w:t xml:space="preserve">представленные в нём информационные материалы. Также </w:t>
       </w:r>
       <w:proofErr w:type="spellStart"/>
       <w:r>
@@ -1325,8 +1248,125 @@
 </w:document>
 </file>
 
+<file path=word/comments.xml><?xml version="1.0" encoding="utf-8"?>
+<w:comments xmlns:wpc="http://schemas.microsoft.com/office/word/2010/wordprocessingCanvas" xmlns:cx="http://schemas.microsoft.com/office/drawing/2014/chartex" xmlns:mc="http://schemas.openxmlformats.org/markup-compatibility/2006" xmlns:o="urn:schemas-microsoft-com:office:office" xmlns:r="http://schemas.openxmlformats.org/officeDocument/2006/relationships" xmlns:m="http://schemas.openxmlformats.org/officeDocument/2006/math" xmlns:v="urn:schemas-microsoft-com:vml" xmlns:wp14="http://schemas.microsoft.com/office/word/2010/wordprocessingDrawing" xmlns:wp="http://schemas.openxmlformats.org/drawingml/2006/wordprocessingDrawing" xmlns:w10="urn:schemas-microsoft-com:office:word" xmlns:w="http://schemas.openxmlformats.org/wordprocessingml/2006/main" xmlns:w14="http://schemas.microsoft.com/office/word/2010/wordml" xmlns:w15="http://schemas.microsoft.com/office/word/2012/wordml" xmlns:w16se="http://schemas.microsoft.com/office/word/2015/wordml/symex" xmlns:wpg="http://schemas.microsoft.com/office/word/2010/wordprocessingGroup" xmlns:wpi="http://schemas.microsoft.com/office/word/2010/wordprocessingInk" xmlns:wne="http://schemas.microsoft.com/office/word/2006/wordml" xmlns:wps="http://schemas.microsoft.com/office/word/2010/wordprocessingShape" mc:Ignorable="w14 w15 w16se wp14">
+  <w:comment w:id="0" w:author="drweb86" w:date="2016-09-21T23:08:00Z" w:initials="d">
+    <w:p>
+      <w:pPr>
+        <w:pStyle w:val="a6"/>
+      </w:pPr>
+      <w:r>
+        <w:rPr>
+          <w:rStyle w:val="a5"/>
+        </w:rPr>
+        <w:annotationRef/>
+      </w:r>
+      <w:r>
+        <w:t>До кафедры нужно название структурного подразделения куда относится кафедра</w:t>
+      </w:r>
+    </w:p>
+    <w:p>
+      <w:pPr>
+        <w:pStyle w:val="a6"/>
+      </w:pPr>
+      <w:r>
+        <w:t>Факультет компьютерных систем и сетей</w:t>
+      </w:r>
+    </w:p>
+  </w:comment>
+  <w:comment w:id="1" w:author="drweb86" w:date="2016-09-21T23:08:00Z" w:initials="d">
+    <w:p>
+      <w:pPr>
+        <w:pStyle w:val="a6"/>
+        <w:ind w:firstLine="0"/>
+      </w:pPr>
+      <w:r>
+        <w:rPr>
+          <w:rStyle w:val="a5"/>
+        </w:rPr>
+        <w:annotationRef/>
+      </w:r>
+      <w:r>
+        <w:t>Если хотите, настройте стиль Заголовок 1(шрифт, отступы, начинать с новой страницы) и примените его к этому тексту, тогда у вас навигация будет работать.</w:t>
+      </w:r>
+    </w:p>
+  </w:comment>
+  <w:comment w:id="2" w:author="drweb86" w:date="2016-09-21T23:12:00Z" w:initials="d">
+    <w:p>
+      <w:pPr>
+        <w:pStyle w:val="a6"/>
+      </w:pPr>
+      <w:r>
+        <w:rPr>
+          <w:rStyle w:val="a5"/>
+        </w:rPr>
+        <w:annotationRef/>
+      </w:r>
+      <w:r>
+        <w:t>Предлагаю иначе: … со следующим функционалом:</w:t>
+      </w:r>
+    </w:p>
+    <w:p>
+      <w:pPr>
+        <w:pStyle w:val="a6"/>
+      </w:pPr>
+      <w:r>
+        <w:t xml:space="preserve">Предлагаю настроить стиль Обычный текст, чтобы он по умолчанию был с такими шрифтами, отступами и т.д., чтобы </w:t>
+      </w:r>
+      <w:proofErr w:type="spellStart"/>
+      <w:r>
+        <w:t>ворд</w:t>
+      </w:r>
+      <w:proofErr w:type="spellEnd"/>
+      <w:r>
+        <w:t xml:space="preserve"> в </w:t>
+      </w:r>
+      <w:proofErr w:type="spellStart"/>
+      <w:r>
+        <w:t>далььшейшем</w:t>
+      </w:r>
+      <w:proofErr w:type="spellEnd"/>
+      <w:r>
+        <w:t xml:space="preserve"> сам следил за форматированием, а не вы.</w:t>
+      </w:r>
+    </w:p>
+    <w:p>
+      <w:pPr>
+        <w:pStyle w:val="a6"/>
+      </w:pPr>
+    </w:p>
+    <w:p>
+      <w:pPr>
+        <w:pStyle w:val="a6"/>
+      </w:pPr>
+      <w:bookmarkStart w:id="3" w:name="_GoBack"/>
+      <w:bookmarkEnd w:id="3"/>
+      <w:r>
+        <w:t>Введение написано четко. Все элементы есть.</w:t>
+      </w:r>
+    </w:p>
+  </w:comment>
+</w:comments>
+</file>
+
+<file path=word/commentsExtended.xml><?xml version="1.0" encoding="utf-8"?>
+<w15:commentsEx xmlns:wpc="http://schemas.microsoft.com/office/word/2010/wordprocessingCanvas" xmlns:cx="http://schemas.microsoft.com/office/drawing/2014/chartex" xmlns:mc="http://schemas.openxmlformats.org/markup-compatibility/2006" xmlns:o="urn:schemas-microsoft-com:office:office" xmlns:r="http://schemas.openxmlformats.org/officeDocument/2006/relationships" xmlns:m="http://schemas.openxmlformats.org/officeDocument/2006/math" xmlns:v="urn:schemas-microsoft-com:vml" xmlns:wp14="http://schemas.microsoft.com/office/word/2010/wordprocessingDrawing" xmlns:wp="http://schemas.openxmlformats.org/drawingml/2006/wordprocessingDrawing" xmlns:w10="urn:schemas-microsoft-com:office:word" xmlns:w="http://schemas.openxmlformats.org/wordprocessingml/2006/main" xmlns:w14="http://schemas.microsoft.com/office/word/2010/wordml" xmlns:w15="http://schemas.microsoft.com/office/word/2012/wordml" xmlns:w16se="http://schemas.microsoft.com/office/word/2015/wordml/symex" xmlns:wpg="http://schemas.microsoft.com/office/word/2010/wordprocessingGroup" xmlns:wpi="http://schemas.microsoft.com/office/word/2010/wordprocessingInk" xmlns:wne="http://schemas.microsoft.com/office/word/2006/wordml" xmlns:wps="http://schemas.microsoft.com/office/word/2010/wordprocessingShape" mc:Ignorable="w14 w15 w16se wp14">
+  <w15:commentEx w15:paraId="4493C4E7" w15:done="0"/>
+  <w15:commentEx w15:paraId="73F5B498" w15:done="0"/>
+  <w15:commentEx w15:paraId="3B63DB9F" w15:done="0"/>
+</w15:commentsEx>
+</file>
+
+<file path=word/people.xml><?xml version="1.0" encoding="utf-8"?>
+<w15:people xmlns:wpc="http://schemas.microsoft.com/office/word/2010/wordprocessingCanvas" xmlns:cx="http://schemas.microsoft.com/office/drawing/2014/chartex" xmlns:mc="http://schemas.openxmlformats.org/markup-compatibility/2006" xmlns:o="urn:schemas-microsoft-com:office:office" xmlns:r="http://schemas.openxmlformats.org/officeDocument/2006/relationships" xmlns:m="http://schemas.openxmlformats.org/officeDocument/2006/math" xmlns:v="urn:schemas-microsoft-com:vml" xmlns:wp14="http://schemas.microsoft.com/office/word/2010/wordprocessingDrawing" xmlns:wp="http://schemas.openxmlformats.org/drawingml/2006/wordprocessingDrawing" xmlns:w10="urn:schemas-microsoft-com:office:word" xmlns:w="http://schemas.openxmlformats.org/wordprocessingml/2006/main" xmlns:w14="http://schemas.microsoft.com/office/word/2010/wordml" xmlns:w15="http://schemas.microsoft.com/office/word/2012/wordml" xmlns:w16se="http://schemas.microsoft.com/office/word/2015/wordml/symex" xmlns:wpg="http://schemas.microsoft.com/office/word/2010/wordprocessingGroup" xmlns:wpi="http://schemas.microsoft.com/office/word/2010/wordprocessingInk" xmlns:wne="http://schemas.microsoft.com/office/word/2006/wordml" xmlns:wps="http://schemas.microsoft.com/office/word/2010/wordprocessingShape" mc:Ignorable="w14 w15 w16se wp14">
+  <w15:person w15:author="drweb86">
+    <w15:presenceInfo w15:providerId="None" w15:userId="drweb86"/>
+  </w15:person>
+</w15:people>
+</file>
+
 <file path=word/styles.xml><?xml version="1.0" encoding="utf-8"?>
-<w:styles xmlns:mc="http://schemas.openxmlformats.org/markup-compatibility/2006" xmlns:r="http://schemas.openxmlformats.org/officeDocument/2006/relationships" xmlns:w="http://schemas.openxmlformats.org/wordprocessingml/2006/main" xmlns:w14="http://schemas.microsoft.com/office/word/2010/wordml" xmlns:w15="http://schemas.microsoft.com/office/word/2012/wordml" mc:Ignorable="w14 w15">
+<w:styles xmlns:mc="http://schemas.openxmlformats.org/markup-compatibility/2006" xmlns:r="http://schemas.openxmlformats.org/officeDocument/2006/relationships" xmlns:w="http://schemas.openxmlformats.org/wordprocessingml/2006/main" xmlns:w14="http://schemas.microsoft.com/office/word/2010/wordml" xmlns:w15="http://schemas.microsoft.com/office/word/2012/wordml" xmlns:w16se="http://schemas.microsoft.com/office/word/2015/wordml/symex" mc:Ignorable="w14 w15 w16se">
   <w:docDefaults>
     <w:rPrDefault>
       <w:rPr>
@@ -1847,6 +1887,70 @@
       <w:u w:val="single"/>
     </w:rPr>
   </w:style>
+  <w:style w:type="paragraph" w:styleId="a9">
+    <w:name w:val="annotation subject"/>
+    <w:basedOn w:val="a6"/>
+    <w:next w:val="a6"/>
+    <w:link w:val="aa"/>
+    <w:uiPriority w:val="99"/>
+    <w:semiHidden/>
+    <w:unhideWhenUsed/>
+    <w:rsid w:val="00297684"/>
+    <w:pPr>
+      <w:spacing w:after="0"/>
+      <w:ind w:firstLine="0"/>
+    </w:pPr>
+    <w:rPr>
+      <w:rFonts w:cstheme="minorBidi"/>
+      <w:b/>
+      <w:bCs/>
+    </w:rPr>
+  </w:style>
+  <w:style w:type="character" w:customStyle="1" w:styleId="aa">
+    <w:name w:val="Тема примечания Знак"/>
+    <w:basedOn w:val="a7"/>
+    <w:link w:val="a9"/>
+    <w:uiPriority w:val="99"/>
+    <w:semiHidden/>
+    <w:rsid w:val="00297684"/>
+    <w:rPr>
+      <w:rFonts w:ascii="Times New Roman" w:hAnsi="Times New Roman" w:cs="Times New Roman"/>
+      <w:b/>
+      <w:bCs/>
+      <w:sz w:val="20"/>
+      <w:szCs w:val="20"/>
+    </w:rPr>
+  </w:style>
+  <w:style w:type="paragraph" w:styleId="ab">
+    <w:name w:val="Balloon Text"/>
+    <w:basedOn w:val="a"/>
+    <w:link w:val="ac"/>
+    <w:uiPriority w:val="99"/>
+    <w:semiHidden/>
+    <w:unhideWhenUsed/>
+    <w:rsid w:val="00297684"/>
+    <w:pPr>
+      <w:spacing w:line="240" w:lineRule="auto"/>
+    </w:pPr>
+    <w:rPr>
+      <w:rFonts w:ascii="Segoe UI" w:hAnsi="Segoe UI" w:cs="Segoe UI"/>
+      <w:sz w:val="18"/>
+      <w:szCs w:val="18"/>
+    </w:rPr>
+  </w:style>
+  <w:style w:type="character" w:customStyle="1" w:styleId="ac">
+    <w:name w:val="Текст выноски Знак"/>
+    <w:basedOn w:val="a0"/>
+    <w:link w:val="ab"/>
+    <w:uiPriority w:val="99"/>
+    <w:semiHidden/>
+    <w:rsid w:val="00297684"/>
+    <w:rPr>
+      <w:rFonts w:ascii="Segoe UI" w:hAnsi="Segoe UI" w:cs="Segoe UI"/>
+      <w:sz w:val="18"/>
+      <w:szCs w:val="18"/>
+    </w:rPr>
+  </w:style>
 </w:styles>
 </file>
 
@@ -2116,7 +2220,7 @@
 </file>
 
 <file path=customXml/itemProps1.xml><?xml version="1.0" encoding="utf-8"?>
-<ds:datastoreItem xmlns:ds="http://schemas.openxmlformats.org/officeDocument/2006/customXml" ds:itemID="{06B0A1C6-FE5E-471B-B668-EA4AB2C89DCC}">
+<ds:datastoreItem xmlns:ds="http://schemas.openxmlformats.org/officeDocument/2006/customXml" ds:itemID="{0FE8114C-CCEE-46C7-B0C1-B936761DE912}">
   <ds:schemaRefs>
     <ds:schemaRef ds:uri="http://schemas.openxmlformats.org/officeDocument/2006/bibliography"/>
   </ds:schemaRefs>

</xml_diff>